<commit_message>
Almost done with mysql queries
</commit_message>
<xml_diff>
--- a/Queries.docx
+++ b/Queries.docx
@@ -174,7 +174,23 @@
           <w:color w:val="000000"/>
           <w:lang w:val="en-US"/>
         </w:rPr>
-        <w:t>Given a station and range, find the best commodity to buy and sell locally.</w:t>
+        <w:t xml:space="preserve">Given a </w:t>
+      </w:r>
+      <w:r>
+        <w:rPr>
+          <w:rFonts w:eastAsia="Times New Roman"/>
+          <w:color w:val="000000"/>
+          <w:lang w:val="en-US"/>
+        </w:rPr>
+        <w:t>system</w:t>
+      </w:r>
+      <w:r>
+        <w:rPr>
+          <w:rFonts w:eastAsia="Times New Roman"/>
+          <w:color w:val="000000"/>
+          <w:lang w:val="en-US"/>
+        </w:rPr>
+        <w:t xml:space="preserve"> and range, find the best commodity to buy and sell locally.</w:t>
       </w:r>
     </w:p>
     <w:p>
@@ -220,7 +236,39 @@
           <w:color w:val="000000"/>
           <w:lang w:val="en-US"/>
         </w:rPr>
-        <w:t>Find the station to sell at that contains black market.</w:t>
+        <w:t xml:space="preserve">Find the </w:t>
+      </w:r>
+      <w:r>
+        <w:rPr>
+          <w:rFonts w:eastAsia="Times New Roman"/>
+          <w:color w:val="000000"/>
+          <w:lang w:val="en-US"/>
+        </w:rPr>
+        <w:t>nearest</w:t>
+      </w:r>
+      <w:r>
+        <w:rPr>
+          <w:rFonts w:eastAsia="Times New Roman"/>
+          <w:color w:val="000000"/>
+          <w:lang w:val="en-US"/>
+        </w:rPr>
+        <w:t xml:space="preserve"> </w:t>
+      </w:r>
+      <w:r>
+        <w:rPr>
+          <w:rFonts w:eastAsia="Times New Roman"/>
+          <w:color w:val="000000"/>
+          <w:lang w:val="en-US"/>
+        </w:rPr>
+        <w:t xml:space="preserve"> </w:t>
+      </w:r>
+      <w:r>
+        <w:rPr>
+          <w:rFonts w:eastAsia="Times New Roman"/>
+          <w:color w:val="000000"/>
+          <w:lang w:val="en-US"/>
+        </w:rPr>
+        <w:t>station to sell at that contains black market.</w:t>
       </w:r>
     </w:p>
     <w:p>

</xml_diff>